<commit_message>
Simplified API deployment, enhanced setup instruction
</commit_message>
<xml_diff>
--- a/Setup Instructions.docx
+++ b/Setup Instructions.docx
@@ -805,20 +805,7 @@
           <w:szCs w:val="22"/>
           <w:shd w:val="clear" w:color="auto" w:fill="FFFFFF"/>
         </w:rPr>
-        <w:t>’ d</w:t>
-      </w:r>
-      <w:r>
-        <w:rPr>
-          <w:rStyle w:val="Strong"/>
-          <w:rFonts w:asciiTheme="minorHAnsi" w:hAnsiTheme="minorHAnsi" w:cstheme="minorHAnsi"/>
-          <w:b w:val="0"/>
-          <w:bCs w:val="0"/>
-          <w:color w:val="171717"/>
-          <w:sz w:val="22"/>
-          <w:szCs w:val="22"/>
-          <w:shd w:val="clear" w:color="auto" w:fill="FFFFFF"/>
-        </w:rPr>
-        <w:t>atabase</w:t>
+        <w:t>’ database</w:t>
       </w:r>
       <w:r>
         <w:rPr>
@@ -2450,14 +2437,6 @@
     </w:p>
     <w:p>
       <w:pPr>
-        <w:pStyle w:val="ListParagraph"/>
-        <w:rPr>
-          <w:rFonts w:cstheme="minorHAnsi"/>
-        </w:rPr>
-      </w:pPr>
-    </w:p>
-    <w:p>
-      <w:pPr>
         <w:pStyle w:val="Title"/>
         <w:rPr>
           <w:rFonts w:eastAsia="Times New Roman" w:cstheme="majorHAnsi"/>
@@ -2467,7 +2446,7 @@
         <w:rPr>
           <w:rFonts w:eastAsia="Times New Roman" w:cstheme="majorHAnsi"/>
         </w:rPr>
-        <w:t>Host ASP.NET Core on Windows with IIS</w:t>
+        <w:t>Run Application</w:t>
       </w:r>
     </w:p>
     <w:p>
@@ -2485,7 +2464,7 @@
         <w:rPr>
           <w:rFonts w:cstheme="minorHAnsi"/>
         </w:rPr>
-        <w:t>Open folder C:\inetpub\wwwroot and create new folder there (for example, application).</w:t>
+        <w:t>Unzip archive API.zip from downloaded files</w:t>
       </w:r>
     </w:p>
     <w:p>
@@ -2503,94 +2482,6 @@
         <w:rPr>
           <w:rFonts w:cstheme="minorHAnsi"/>
         </w:rPr>
-        <w:t xml:space="preserve">Copy </w:t>
-      </w:r>
-      <w:r>
-        <w:rPr>
-          <w:rFonts w:cstheme="minorHAnsi"/>
-        </w:rPr>
-        <w:t xml:space="preserve">files from </w:t>
-      </w:r>
-      <w:proofErr w:type="spellStart"/>
-      <w:r>
-        <w:rPr>
-          <w:rFonts w:cstheme="minorHAnsi"/>
-        </w:rPr>
-        <w:t>VulnerableAdvertisementAPI</w:t>
-      </w:r>
-      <w:proofErr w:type="spellEnd"/>
-      <w:r>
-        <w:rPr>
-          <w:rFonts w:cstheme="minorHAnsi"/>
-        </w:rPr>
-        <w:t xml:space="preserve"> project </w:t>
-      </w:r>
-      <w:r>
-        <w:rPr>
-          <w:rFonts w:cstheme="minorHAnsi"/>
-        </w:rPr>
-        <w:sym w:font="Wingdings" w:char="F0E0"/>
-      </w:r>
-      <w:r>
-        <w:rPr>
-          <w:rFonts w:cstheme="minorHAnsi"/>
-        </w:rPr>
-        <w:t xml:space="preserve"> API folder to the newly created folder </w:t>
-      </w:r>
-      <w:r>
-        <w:rPr>
-          <w:rFonts w:cstheme="minorHAnsi"/>
-        </w:rPr>
-        <w:t xml:space="preserve">to the newly created folder </w:t>
-      </w:r>
-      <w:r>
-        <w:rPr>
-          <w:rFonts w:cstheme="minorHAnsi"/>
-        </w:rPr>
-        <w:t xml:space="preserve">(under </w:t>
-      </w:r>
-      <w:proofErr w:type="gramStart"/>
-      <w:r>
-        <w:rPr>
-          <w:rFonts w:cstheme="minorHAnsi"/>
-        </w:rPr>
-        <w:t>C:\inetpub\wwwroot</w:t>
-      </w:r>
-      <w:r>
-        <w:rPr>
-          <w:rFonts w:cstheme="minorHAnsi"/>
-        </w:rPr>
-        <w:t xml:space="preserve"> </w:t>
-      </w:r>
-      <w:r>
-        <w:rPr>
-          <w:rFonts w:cstheme="minorHAnsi"/>
-        </w:rPr>
-        <w:t>)</w:t>
-      </w:r>
-      <w:proofErr w:type="gramEnd"/>
-      <w:r>
-        <w:rPr>
-          <w:rFonts w:cstheme="minorHAnsi"/>
-        </w:rPr>
-        <w:t>.</w:t>
-      </w:r>
-    </w:p>
-    <w:p>
-      <w:pPr>
-        <w:pStyle w:val="ListParagraph"/>
-        <w:numPr>
-          <w:ilvl w:val="0"/>
-          <w:numId w:val="4"/>
-        </w:numPr>
-        <w:rPr>
-          <w:rFonts w:cstheme="minorHAnsi"/>
-        </w:rPr>
-      </w:pPr>
-      <w:r>
-        <w:rPr>
-          <w:rFonts w:cstheme="minorHAnsi"/>
-        </w:rPr>
         <w:t xml:space="preserve">Open file </w:t>
       </w:r>
       <w:proofErr w:type="spellStart"/>
@@ -2647,21 +2538,19 @@
         <w:rPr>
           <w:rFonts w:cstheme="minorHAnsi"/>
         </w:rPr>
-        <w:t xml:space="preserve"> = &lt;name of database </w:t>
-      </w:r>
-      <w:proofErr w:type="spellStart"/>
-      <w:r>
-        <w:rPr>
-          <w:rFonts w:cstheme="minorHAnsi"/>
-        </w:rPr>
-        <w:t>engne</w:t>
-      </w:r>
-      <w:proofErr w:type="spellEnd"/>
-      <w:r>
-        <w:rPr>
-          <w:rFonts w:cstheme="minorHAnsi"/>
-        </w:rPr>
-        <w:t>&gt; (for example, ICGUA-PC-390\\SQLEXPRESS from instructions examples).</w:t>
+        <w:t xml:space="preserve"> = &lt;name of database eng</w:t>
+      </w:r>
+      <w:r>
+        <w:rPr>
+          <w:rFonts w:cstheme="minorHAnsi"/>
+        </w:rPr>
+        <w:t>i</w:t>
+      </w:r>
+      <w:r>
+        <w:rPr>
+          <w:rFonts w:cstheme="minorHAnsi"/>
+        </w:rPr>
+        <w:t>ne&gt; (for example, ICGUA-PC-390\\SQLEXPRESS from instructions examples).</w:t>
       </w:r>
     </w:p>
     <w:p>
@@ -2704,19 +2593,27 @@
           <w:rFonts w:cstheme="minorHAnsi"/>
         </w:rPr>
       </w:pPr>
-      <w:r>
-        <w:rPr>
-          <w:rFonts w:cstheme="minorHAnsi"/>
-          <w:b/>
-          <w:bCs/>
-        </w:rPr>
-        <w:t>Database</w:t>
-      </w:r>
-      <w:r>
-        <w:rPr>
-          <w:rFonts w:cstheme="minorHAnsi"/>
-        </w:rPr>
-        <w:t xml:space="preserve"> = &lt;name of database&gt; (for example, advertisement from instructions examples)</w:t>
+      <w:proofErr w:type="spellStart"/>
+      <w:r>
+        <w:rPr>
+          <w:rFonts w:cstheme="minorHAnsi"/>
+          <w:b/>
+          <w:bCs/>
+        </w:rPr>
+        <w:t>UserId</w:t>
+      </w:r>
+      <w:proofErr w:type="spellEnd"/>
+      <w:r>
+        <w:rPr>
+          <w:rFonts w:cstheme="minorHAnsi"/>
+        </w:rPr>
+        <w:t>=&lt;user login to database&gt; (for example, application</w:t>
+      </w:r>
+      <w:r>
+        <w:rPr>
+          <w:rFonts w:cstheme="minorHAnsi"/>
+        </w:rPr>
+        <w:t xml:space="preserve"> from instructions examples)</w:t>
       </w:r>
     </w:p>
     <w:p>
@@ -2730,27 +2627,19 @@
           <w:rFonts w:cstheme="minorHAnsi"/>
         </w:rPr>
       </w:pPr>
-      <w:proofErr w:type="spellStart"/>
-      <w:r>
-        <w:rPr>
-          <w:rFonts w:cstheme="minorHAnsi"/>
-          <w:b/>
-          <w:bCs/>
-        </w:rPr>
-        <w:t>UserId</w:t>
-      </w:r>
-      <w:proofErr w:type="spellEnd"/>
-      <w:r>
-        <w:rPr>
-          <w:rFonts w:cstheme="minorHAnsi"/>
-        </w:rPr>
-        <w:t>=&lt;user login to database&gt; (for example, application</w:t>
-      </w:r>
-      <w:r>
-        <w:rPr>
-          <w:rFonts w:cstheme="minorHAnsi"/>
-        </w:rPr>
-        <w:t xml:space="preserve"> from instructions examples)</w:t>
+      <w:r>
+        <w:rPr>
+          <w:rFonts w:cstheme="minorHAnsi"/>
+          <w:b/>
+          <w:bCs/>
+        </w:rPr>
+        <w:t>Password</w:t>
+      </w:r>
+      <w:r>
+        <w:rPr>
+          <w:rFonts w:cstheme="minorHAnsi"/>
+        </w:rPr>
+        <w:t xml:space="preserve"> = &lt;password to login to database&gt;</w:t>
       </w:r>
     </w:p>
     <w:p>
@@ -2767,16 +2656,8 @@
       <w:r>
         <w:rPr>
           <w:rFonts w:cstheme="minorHAnsi"/>
-          <w:b/>
-          <w:bCs/>
-        </w:rPr>
-        <w:t>Password</w:t>
-      </w:r>
-      <w:r>
-        <w:rPr>
-          <w:rFonts w:cstheme="minorHAnsi"/>
-        </w:rPr>
-        <w:t xml:space="preserve"> = &lt;password to login to database&gt;</w:t>
+        </w:rPr>
+        <w:t>Save changes</w:t>
       </w:r>
     </w:p>
     <w:p>
@@ -2852,21 +2733,19 @@
         <w:rPr>
           <w:rFonts w:cstheme="minorHAnsi"/>
         </w:rPr>
-        <w:t xml:space="preserve">Open </w:t>
-      </w:r>
-      <w:r>
-        <w:rPr>
-          <w:rFonts w:cstheme="minorHAnsi"/>
-          <w:b/>
-          <w:bCs/>
-        </w:rPr>
-        <w:t>Internet Information Services (IIS) Manager</w:t>
-      </w:r>
-      <w:r>
-        <w:rPr>
-          <w:rFonts w:cstheme="minorHAnsi"/>
-        </w:rPr>
-        <w:t xml:space="preserve"> program.</w:t>
+        <w:t xml:space="preserve">Run </w:t>
+      </w:r>
+      <w:r>
+        <w:rPr>
+          <w:rFonts w:cstheme="minorHAnsi"/>
+        </w:rPr>
+        <w:t>AdvertisementApp.API</w:t>
+      </w:r>
+      <w:r>
+        <w:rPr>
+          <w:rFonts w:cstheme="minorHAnsi"/>
+        </w:rPr>
+        <w:t>.exe. Console window opens and application starts. Do NOT close this console window while working with application.</w:t>
       </w:r>
     </w:p>
     <w:p>
@@ -2884,135 +2763,30 @@
         <w:rPr>
           <w:rFonts w:cstheme="minorHAnsi"/>
         </w:rPr>
-        <w:t xml:space="preserve">In the </w:t>
-      </w:r>
-      <w:r>
-        <w:rPr>
-          <w:rFonts w:cstheme="minorHAnsi"/>
-          <w:b/>
-          <w:bCs/>
-        </w:rPr>
-        <w:t>Connections</w:t>
-      </w:r>
-      <w:r>
-        <w:rPr>
-          <w:rFonts w:cstheme="minorHAnsi"/>
-        </w:rPr>
-        <w:t xml:space="preserve">, under </w:t>
-      </w:r>
-      <w:r>
-        <w:rPr>
-          <w:rFonts w:cstheme="minorHAnsi"/>
-          <w:b/>
-          <w:bCs/>
-        </w:rPr>
-        <w:t>Default Web Site</w:t>
-      </w:r>
-      <w:r>
-        <w:rPr>
-          <w:rFonts w:cstheme="minorHAnsi"/>
-        </w:rPr>
-        <w:t xml:space="preserve"> there is a folder created at step #1 (called ‘application’ in this instruction)</w:t>
-      </w:r>
-    </w:p>
-    <w:p>
-      <w:pPr>
-        <w:pStyle w:val="ListParagraph"/>
-        <w:numPr>
-          <w:ilvl w:val="0"/>
-          <w:numId w:val="4"/>
-        </w:numPr>
-        <w:rPr>
-          <w:rFonts w:cstheme="minorHAnsi"/>
-        </w:rPr>
-      </w:pPr>
-      <w:r>
-        <w:rPr>
-          <w:rFonts w:cstheme="minorHAnsi"/>
-        </w:rPr>
-        <w:lastRenderedPageBreak/>
-        <w:t xml:space="preserve">Right click on folder and select </w:t>
-      </w:r>
-      <w:r>
-        <w:rPr>
-          <w:rFonts w:cstheme="minorHAnsi"/>
-          <w:b/>
-          <w:bCs/>
-        </w:rPr>
-        <w:t>Convert to Application</w:t>
-      </w:r>
-    </w:p>
-    <w:p>
-      <w:pPr>
-        <w:pStyle w:val="ListParagraph"/>
-        <w:numPr>
-          <w:ilvl w:val="0"/>
-          <w:numId w:val="4"/>
-        </w:numPr>
-        <w:rPr>
-          <w:rFonts w:cstheme="minorHAnsi"/>
-        </w:rPr>
-      </w:pPr>
-      <w:r>
-        <w:rPr>
-          <w:rFonts w:cstheme="minorHAnsi"/>
-        </w:rPr>
         <w:t xml:space="preserve">Open browser and enter </w:t>
-      </w:r>
-      <w:r>
-        <w:rPr>
-          <w:rFonts w:cstheme="minorHAnsi"/>
-          <w:b/>
-          <w:bCs/>
-        </w:rPr>
-        <w:t>http://localhost/&lt;your folder name&gt;/index.html</w:t>
-      </w:r>
-      <w:r>
-        <w:rPr>
-          <w:rFonts w:cstheme="minorHAnsi"/>
-        </w:rPr>
-        <w:t xml:space="preserve"> (</w:t>
-      </w:r>
-      <w:r>
-        <w:rPr>
-          <w:rFonts w:cstheme="minorHAnsi"/>
-        </w:rPr>
-        <w:t xml:space="preserve">for example </w:t>
       </w:r>
       <w:hyperlink r:id="rId9" w:history="1">
         <w:r>
           <w:rPr>
             <w:rStyle w:val="Hyperlink"/>
             <w:rFonts w:cstheme="minorHAnsi"/>
+            <w:b/>
+            <w:bCs/>
           </w:rPr>
-          <w:t>http://localhost/</w:t>
-        </w:r>
-        <w:r>
-          <w:rPr>
-            <w:rStyle w:val="Hyperlink"/>
-            <w:rFonts w:cstheme="minorHAnsi"/>
-          </w:rPr>
-          <w:t>application/</w:t>
-        </w:r>
-        <w:r>
-          <w:rPr>
-            <w:rStyle w:val="Hyperlink"/>
-            <w:rFonts w:cstheme="minorHAnsi"/>
-          </w:rPr>
-          <w:t>index.html</w:t>
+          <w:t>http://localhost:5000/api/index.html</w:t>
         </w:r>
       </w:hyperlink>
       <w:r>
         <w:rPr>
           <w:rFonts w:cstheme="minorHAnsi"/>
         </w:rPr>
-        <w:t>)</w:t>
-      </w:r>
-      <w:r>
-        <w:rPr>
-          <w:rFonts w:cstheme="minorHAnsi"/>
-        </w:rPr>
-        <w:t>. You should now see the Swagger page with list of APIs from the application</w:t>
+        <w:t xml:space="preserve">. </w:t>
+      </w:r>
+      <w:r>
+        <w:rPr>
+          <w:rFonts w:cstheme="minorHAnsi"/>
+        </w:rPr>
+        <w:t>You should now see the Swagger page with list of APIs from the application</w:t>
       </w:r>
       <w:r>
         <w:rPr>
@@ -3023,6 +2797,16 @@
     </w:p>
     <w:p>
       <w:pPr>
+        <w:pStyle w:val="ListParagraph"/>
+        <w:rPr>
+          <w:rFonts w:cstheme="minorHAnsi"/>
+        </w:rPr>
+      </w:pPr>
+      <w:bookmarkStart w:id="0" w:name="_GoBack"/>
+      <w:bookmarkEnd w:id="0"/>
+    </w:p>
+    <w:p>
+      <w:pPr>
         <w:pStyle w:val="Title"/>
         <w:rPr>
           <w:rFonts w:eastAsiaTheme="minorHAnsi" w:cstheme="majorHAnsi"/>
@@ -3032,6 +2816,7 @@
         <w:rPr>
           <w:rFonts w:eastAsia="Times New Roman" w:cstheme="majorHAnsi"/>
         </w:rPr>
+        <w:lastRenderedPageBreak/>
         <w:t>Setup Postman project</w:t>
       </w:r>
     </w:p>
@@ -3324,173 +3109,8 @@
         <w:rPr>
           <w:rFonts w:cstheme="minorHAnsi"/>
         </w:rPr>
-        <w:t>Update environment variables. In the Postman click eye icon (</w:t>
-      </w:r>
-      <w:r>
-        <w:rPr>
-          <w:rFonts w:cstheme="minorHAnsi"/>
-          <w:b/>
-          <w:bCs/>
-        </w:rPr>
-        <w:t>Environment quick lookup</w:t>
-      </w:r>
-      <w:r>
-        <w:rPr>
-          <w:rFonts w:cstheme="minorHAnsi"/>
-        </w:rPr>
-        <w:t>) in the top right corner and see environment and global variables.</w:t>
-      </w:r>
-    </w:p>
-    <w:p>
-      <w:pPr>
-        <w:pStyle w:val="ListParagraph"/>
-        <w:numPr>
-          <w:ilvl w:val="1"/>
-          <w:numId w:val="5"/>
-        </w:numPr>
-        <w:rPr>
-          <w:rFonts w:cstheme="minorHAnsi"/>
-        </w:rPr>
-      </w:pPr>
-      <w:r>
-        <w:rPr>
-          <w:rFonts w:cstheme="minorHAnsi"/>
-        </w:rPr>
-        <w:t xml:space="preserve">Edit </w:t>
-      </w:r>
-      <w:r>
-        <w:rPr>
-          <w:rFonts w:cstheme="minorHAnsi"/>
-          <w:b/>
-          <w:bCs/>
-        </w:rPr>
-        <w:t>‘env’</w:t>
-      </w:r>
-      <w:r>
-        <w:rPr>
-          <w:rFonts w:cstheme="minorHAnsi"/>
-        </w:rPr>
-        <w:t xml:space="preserve"> </w:t>
-      </w:r>
-      <w:r>
-        <w:rPr>
-          <w:rFonts w:cstheme="minorHAnsi"/>
-        </w:rPr>
-        <w:t>variable with correct path (both initial and current value). Set ‘env’ to the ‘http://localhost/&lt;</w:t>
-      </w:r>
-      <w:r>
-        <w:rPr>
-          <w:rFonts w:cstheme="minorHAnsi"/>
-        </w:rPr>
-        <w:t>your folder name</w:t>
-      </w:r>
-      <w:r>
-        <w:rPr>
-          <w:rFonts w:cstheme="minorHAnsi"/>
-        </w:rPr>
-        <w:t>&gt;</w:t>
-      </w:r>
-    </w:p>
-    <w:p>
-      <w:pPr>
-        <w:jc w:val="center"/>
-        <w:rPr>
-          <w:rFonts w:cstheme="minorHAnsi"/>
-        </w:rPr>
-      </w:pPr>
-      <w:r>
-        <w:rPr>
-          <w:rFonts w:cstheme="minorHAnsi"/>
-          <w:noProof/>
-        </w:rPr>
-        <w:drawing>
-          <wp:inline distT="0" distB="0" distL="0" distR="0" wp14:anchorId="42B9A7E9" wp14:editId="115D2A3E">
-            <wp:extent cx="5943600" cy="3782695"/>
-            <wp:effectExtent l="0" t="0" r="0" b="8255"/>
-            <wp:docPr id="4" name="Picture 4"/>
-            <wp:cNvGraphicFramePr>
-              <a:graphicFrameLocks xmlns:a="http://schemas.openxmlformats.org/drawingml/2006/main" noChangeAspect="1"/>
-            </wp:cNvGraphicFramePr>
-            <a:graphic xmlns:a="http://schemas.openxmlformats.org/drawingml/2006/main">
-              <a:graphicData uri="http://schemas.openxmlformats.org/drawingml/2006/picture">
-                <pic:pic xmlns:pic="http://schemas.openxmlformats.org/drawingml/2006/picture">
-                  <pic:nvPicPr>
-                    <pic:cNvPr id="1" name=""/>
-                    <pic:cNvPicPr/>
-                  </pic:nvPicPr>
-                  <pic:blipFill>
-                    <a:blip r:embed="rId10"/>
-                    <a:stretch>
-                      <a:fillRect/>
-                    </a:stretch>
-                  </pic:blipFill>
-                  <pic:spPr>
-                    <a:xfrm>
-                      <a:off x="0" y="0"/>
-                      <a:ext cx="5943600" cy="3782695"/>
-                    </a:xfrm>
-                    <a:prstGeom prst="rect">
-                      <a:avLst/>
-                    </a:prstGeom>
-                  </pic:spPr>
-                </pic:pic>
-              </a:graphicData>
-            </a:graphic>
-          </wp:inline>
-        </w:drawing>
-      </w:r>
-    </w:p>
-    <w:p>
-      <w:pPr>
-        <w:pStyle w:val="ListParagraph"/>
-        <w:numPr>
-          <w:ilvl w:val="0"/>
-          <w:numId w:val="5"/>
-        </w:numPr>
-        <w:rPr>
-          <w:rFonts w:cstheme="minorHAnsi"/>
-        </w:rPr>
-      </w:pPr>
-      <w:r>
-        <w:rPr>
-          <w:rFonts w:cstheme="minorHAnsi"/>
-        </w:rPr>
-        <w:t xml:space="preserve">Close environment variables. Save </w:t>
-      </w:r>
-      <w:proofErr w:type="spellStart"/>
-      <w:r>
-        <w:rPr>
-          <w:rFonts w:cstheme="minorHAnsi"/>
-        </w:rPr>
-        <w:t>chages</w:t>
-      </w:r>
-      <w:proofErr w:type="spellEnd"/>
-      <w:r>
-        <w:rPr>
-          <w:rFonts w:cstheme="minorHAnsi"/>
-        </w:rPr>
-        <w:t>.</w:t>
-      </w:r>
-    </w:p>
-    <w:p>
-      <w:pPr>
-        <w:pStyle w:val="ListParagraph"/>
-        <w:numPr>
-          <w:ilvl w:val="0"/>
-          <w:numId w:val="5"/>
-        </w:numPr>
-        <w:rPr>
-          <w:rFonts w:cstheme="minorHAnsi"/>
-        </w:rPr>
-      </w:pPr>
-      <w:r>
-        <w:rPr>
-          <w:rFonts w:cstheme="minorHAnsi"/>
-        </w:rPr>
         <w:t>You are all set!</w:t>
       </w:r>
-      <w:bookmarkStart w:id="0" w:name="_GoBack"/>
-      <w:bookmarkEnd w:id="0"/>
     </w:p>
     <w:sectPr>
       <w:pgSz w:w="12240" w:h="15840"/>

</xml_diff>